<commit_message>
Minor bug fix and test details
</commit_message>
<xml_diff>
--- a/Test results.docx
+++ b/Test results.docx
@@ -3,8 +3,1200 @@
 <w:document xmlns:wpc="http://schemas.microsoft.com/office/word/2010/wordprocessingCanvas" xmlns:cx="http://schemas.microsoft.com/office/drawing/2014/chartex" xmlns:cx1="http://schemas.microsoft.com/office/drawing/2015/9/8/chartex" xmlns:cx2="http://schemas.microsoft.com/office/drawing/2015/10/21/chartex" xmlns:cx3="http://schemas.microsoft.com/office/drawing/2016/5/9/chartex" xmlns:cx4="http://schemas.microsoft.com/office/drawing/2016/5/10/chartex" xmlns:cx5="http://schemas.microsoft.com/office/drawing/2016/5/11/chartex" xmlns:cx6="http://schemas.microsoft.com/office/drawing/2016/5/12/chartex" xmlns:cx7="http://schemas.microsoft.com/office/drawing/2016/5/13/chartex" xmlns:cx8="http://schemas.microsoft.com/office/drawing/2016/5/14/chartex" xmlns:mc="http://schemas.openxmlformats.org/markup-compatibility/2006" xmlns:aink="http://schemas.microsoft.com/office/drawing/2016/ink" xmlns:am3d="http://schemas.microsoft.com/office/drawing/2017/model3d" xmlns:o="urn:schemas-microsoft-com:office:office" xmlns:r="http://schemas.openxmlformats.org/officeDocument/2006/relationships" xmlns:m="http://schemas.openxmlformats.org/officeDocument/2006/math" xmlns:v="urn:schemas-microsoft-com:vml" xmlns:wp14="http://schemas.microsoft.com/office/word/2010/wordprocessingDrawing" xmlns:wp="http://schemas.openxmlformats.org/drawingml/2006/wordprocessingDrawing" xmlns:w10="urn:schemas-microsoft-com:office:word" xmlns:w="http://schemas.openxmlformats.org/wordprocessingml/2006/main" xmlns:w14="http://schemas.microsoft.com/office/word/2010/wordml" xmlns:w15="http://schemas.microsoft.com/office/word/2012/wordml" xmlns:w16cid="http://schemas.microsoft.com/office/word/2016/wordml/cid" xmlns:w16se="http://schemas.microsoft.com/office/word/2015/wordml/symex" xmlns:wpg="http://schemas.microsoft.com/office/word/2010/wordprocessingGroup" xmlns:wpi="http://schemas.microsoft.com/office/word/2010/wordprocessingInk" xmlns:wne="http://schemas.microsoft.com/office/word/2006/wordml" xmlns:wps="http://schemas.microsoft.com/office/word/2010/wordprocessingShape" mc:Ignorable="w14 w15 w16se w16cid wp14">
   <w:body>
     <w:p>
+      <w:r>
+        <w:t xml:space="preserve">Roof </w:t>
+      </w:r>
+      <w:r>
+        <w:t>of 6 Turvey Rd,</w:t>
+      </w:r>
+      <w:r>
+        <w:t xml:space="preserve"> Blacktown</w:t>
+      </w:r>
+    </w:p>
+    <w:p>
+      <w:r>
+        <w:t>4.6 kW system</w:t>
+      </w:r>
+    </w:p>
+    <w:tbl>
+      <w:tblPr>
+        <w:tblStyle w:val="PlainTable1"/>
+        <w:tblW w:w="0" w:type="auto"/>
+        <w:tblLook w:val="02A0" w:firstRow="1" w:lastRow="0" w:firstColumn="1" w:lastColumn="0" w:noHBand="1" w:noVBand="0"/>
+      </w:tblPr>
+      <w:tblGrid>
+        <w:gridCol w:w="1804"/>
+        <w:gridCol w:w="1803"/>
+        <w:gridCol w:w="1803"/>
+        <w:gridCol w:w="1803"/>
+        <w:gridCol w:w="1803"/>
+      </w:tblGrid>
+      <w:tr>
+        <w:trPr>
+          <w:cnfStyle w:val="100000000000" w:firstRow="1" w:lastRow="0" w:firstColumn="0" w:lastColumn="0" w:oddVBand="0" w:evenVBand="0" w:oddHBand="0" w:evenHBand="0" w:firstRowFirstColumn="0" w:firstRowLastColumn="0" w:lastRowFirstColumn="0" w:lastRowLastColumn="0"/>
+        </w:trPr>
+        <w:tc>
+          <w:tcPr>
+            <w:cnfStyle w:val="001000000000" w:firstRow="0" w:lastRow="0" w:firstColumn="1" w:lastColumn="0" w:oddVBand="0" w:evenVBand="0" w:oddHBand="0" w:evenHBand="0" w:firstRowFirstColumn="0" w:firstRowLastColumn="0" w:lastRowFirstColumn="0" w:lastRowLastColumn="0"/>
+            <w:tcW w:w="1804" w:type="dxa"/>
+          </w:tcPr>
+          <w:p/>
+        </w:tc>
+        <w:tc>
+          <w:tcPr>
+            <w:cnfStyle w:val="000010000000" w:firstRow="0" w:lastRow="0" w:firstColumn="0" w:lastColumn="0" w:oddVBand="1" w:evenVBand="0" w:oddHBand="0" w:evenHBand="0" w:firstRowFirstColumn="0" w:firstRowLastColumn="0" w:lastRowFirstColumn="0" w:lastRowLastColumn="0"/>
+            <w:tcW w:w="1803" w:type="dxa"/>
+          </w:tcPr>
+          <w:p>
+            <w:proofErr w:type="spellStart"/>
+            <w:r>
+              <w:t>SunSpoT</w:t>
+            </w:r>
+            <w:proofErr w:type="spellEnd"/>
+          </w:p>
+        </w:tc>
+        <w:tc>
+          <w:tcPr>
+            <w:tcW w:w="1803" w:type="dxa"/>
+          </w:tcPr>
+          <w:p>
+            <w:pPr>
+              <w:cnfStyle w:val="100000000000" w:firstRow="1" w:lastRow="0" w:firstColumn="0" w:lastColumn="0" w:oddVBand="0" w:evenVBand="0" w:oddHBand="0" w:evenHBand="0" w:firstRowFirstColumn="0" w:firstRowLastColumn="0" w:lastRowFirstColumn="0" w:lastRowLastColumn="0"/>
+            </w:pPr>
+            <w:r>
+              <w:t xml:space="preserve">Python </w:t>
+            </w:r>
+          </w:p>
+        </w:tc>
+        <w:tc>
+          <w:tcPr>
+            <w:cnfStyle w:val="000010000000" w:firstRow="0" w:lastRow="0" w:firstColumn="0" w:lastColumn="0" w:oddVBand="1" w:evenVBand="0" w:oddHBand="0" w:evenHBand="0" w:firstRowFirstColumn="0" w:firstRowLastColumn="0" w:lastRowFirstColumn="0" w:lastRowLastColumn="0"/>
+            <w:tcW w:w="1803" w:type="dxa"/>
+          </w:tcPr>
+          <w:p>
+            <w:r>
+              <w:t>SunSPoT</w:t>
+            </w:r>
+          </w:p>
+        </w:tc>
+        <w:tc>
+          <w:tcPr>
+            <w:tcW w:w="1803" w:type="dxa"/>
+          </w:tcPr>
+          <w:p>
+            <w:pPr>
+              <w:cnfStyle w:val="100000000000" w:firstRow="1" w:lastRow="0" w:firstColumn="0" w:lastColumn="0" w:oddVBand="0" w:evenVBand="0" w:oddHBand="0" w:evenHBand="0" w:firstRowFirstColumn="0" w:firstRowLastColumn="0" w:lastRowFirstColumn="0" w:lastRowLastColumn="0"/>
+            </w:pPr>
+            <w:r>
+              <w:t>Python</w:t>
+            </w:r>
+          </w:p>
+        </w:tc>
+      </w:tr>
+      <w:tr>
+        <w:tc>
+          <w:tcPr>
+            <w:cnfStyle w:val="001000000000" w:firstRow="0" w:lastRow="0" w:firstColumn="1" w:lastColumn="0" w:oddVBand="0" w:evenVBand="0" w:oddHBand="0" w:evenHBand="0" w:firstRowFirstColumn="0" w:firstRowLastColumn="0" w:lastRowFirstColumn="0" w:lastRowLastColumn="0"/>
+            <w:tcW w:w="1804" w:type="dxa"/>
+          </w:tcPr>
+          <w:p/>
+        </w:tc>
+        <w:tc>
+          <w:tcPr>
+            <w:cnfStyle w:val="000010000000" w:firstRow="0" w:lastRow="0" w:firstColumn="0" w:lastColumn="0" w:oddVBand="1" w:evenVBand="0" w:oddHBand="0" w:evenHBand="0" w:firstRowFirstColumn="0" w:firstRowLastColumn="0" w:lastRowFirstColumn="0" w:lastRowLastColumn="0"/>
+            <w:tcW w:w="1803" w:type="dxa"/>
+          </w:tcPr>
+          <w:p>
+            <w:r>
+              <w:t>Base case</w:t>
+            </w:r>
+          </w:p>
+        </w:tc>
+        <w:tc>
+          <w:tcPr>
+            <w:tcW w:w="1803" w:type="dxa"/>
+          </w:tcPr>
+          <w:p>
+            <w:pPr>
+              <w:cnfStyle w:val="000000000000" w:firstRow="0" w:lastRow="0" w:firstColumn="0" w:lastColumn="0" w:oddVBand="0" w:evenVBand="0" w:oddHBand="0" w:evenHBand="0" w:firstRowFirstColumn="0" w:firstRowLastColumn="0" w:lastRowFirstColumn="0" w:lastRowLastColumn="0"/>
+            </w:pPr>
+            <w:r>
+              <w:t>copying user</w:t>
+            </w:r>
+            <w:r>
+              <w:t xml:space="preserve"> </w:t>
+            </w:r>
+            <w:r>
+              <w:t xml:space="preserve">inputs </w:t>
+            </w:r>
+            <w:r>
+              <w:t xml:space="preserve">from SunSPoT </w:t>
+            </w:r>
+            <w:r>
+              <w:t xml:space="preserve">and assuming Origin flat rate NSW </w:t>
+            </w:r>
+            <w:r>
+              <w:t>(E</w:t>
+            </w:r>
+            <w:r>
+              <w:t>ndeavour</w:t>
+            </w:r>
+            <w:r>
+              <w:t>)</w:t>
+            </w:r>
+          </w:p>
+        </w:tc>
+        <w:tc>
+          <w:tcPr>
+            <w:cnfStyle w:val="000010000000" w:firstRow="0" w:lastRow="0" w:firstColumn="0" w:lastColumn="0" w:oddVBand="1" w:evenVBand="0" w:oddHBand="0" w:evenHBand="0" w:firstRowFirstColumn="0" w:firstRowLastColumn="0" w:lastRowFirstColumn="0" w:lastRowLastColumn="0"/>
+            <w:tcW w:w="3606" w:type="dxa"/>
+            <w:gridSpan w:val="2"/>
+          </w:tcPr>
+          <w:p>
+            <w:r>
+              <w:t xml:space="preserve">Adapting both to include no smart meter, and a bill of </w:t>
+            </w:r>
+            <w:r>
+              <w:t>[{"total": 500,              "</w:t>
+            </w:r>
+            <w:proofErr w:type="spellStart"/>
+            <w:r>
+              <w:t>start_date</w:t>
+            </w:r>
+            <w:proofErr w:type="spellEnd"/>
+            <w:r>
+              <w:t>": "2019-07-01", "</w:t>
+            </w:r>
+            <w:proofErr w:type="spellStart"/>
+            <w:r>
+              <w:t>end_date</w:t>
+            </w:r>
+            <w:proofErr w:type="spellEnd"/>
+            <w:r>
+              <w:t>": "2019-09-30"}]</w:t>
+            </w:r>
+            <w:r>
+              <w:t>, and tariff of Origin Flat Rate NSW (Endeavour area)</w:t>
+            </w:r>
+          </w:p>
+        </w:tc>
+      </w:tr>
+      <w:tr>
+        <w:tc>
+          <w:tcPr>
+            <w:cnfStyle w:val="001000000000" w:firstRow="0" w:lastRow="0" w:firstColumn="1" w:lastColumn="0" w:oddVBand="0" w:evenVBand="0" w:oddHBand="0" w:evenHBand="0" w:firstRowFirstColumn="0" w:firstRowLastColumn="0" w:lastRowFirstColumn="0" w:lastRowLastColumn="0"/>
+            <w:tcW w:w="1804" w:type="dxa"/>
+          </w:tcPr>
+          <w:p>
+            <w:r>
+              <w:t>PV generated</w:t>
+            </w:r>
+          </w:p>
+        </w:tc>
+        <w:tc>
+          <w:tcPr>
+            <w:cnfStyle w:val="000010000000" w:firstRow="0" w:lastRow="0" w:firstColumn="0" w:lastColumn="0" w:oddVBand="1" w:evenVBand="0" w:oddHBand="0" w:evenHBand="0" w:firstRowFirstColumn="0" w:firstRowLastColumn="0" w:lastRowFirstColumn="0" w:lastRowLastColumn="0"/>
+            <w:tcW w:w="1803" w:type="dxa"/>
+          </w:tcPr>
+          <w:p>
+            <w:r>
+              <w:t>7103</w:t>
+            </w:r>
+          </w:p>
+        </w:tc>
+        <w:tc>
+          <w:tcPr>
+            <w:tcW w:w="1803" w:type="dxa"/>
+          </w:tcPr>
+          <w:p>
+            <w:pPr>
+              <w:cnfStyle w:val="000000000000" w:firstRow="0" w:lastRow="0" w:firstColumn="0" w:lastColumn="0" w:oddVBand="0" w:evenVBand="0" w:oddHBand="0" w:evenHBand="0" w:firstRowFirstColumn="0" w:firstRowLastColumn="0" w:lastRowFirstColumn="0" w:lastRowLastColumn="0"/>
+            </w:pPr>
+            <w:r>
+              <w:t>7103</w:t>
+            </w:r>
+          </w:p>
+        </w:tc>
+        <w:tc>
+          <w:tcPr>
+            <w:cnfStyle w:val="000010000000" w:firstRow="0" w:lastRow="0" w:firstColumn="0" w:lastColumn="0" w:oddVBand="1" w:evenVBand="0" w:oddHBand="0" w:evenHBand="0" w:firstRowFirstColumn="0" w:firstRowLastColumn="0" w:lastRowFirstColumn="0" w:lastRowLastColumn="0"/>
+            <w:tcW w:w="1803" w:type="dxa"/>
+          </w:tcPr>
+          <w:p>
+            <w:r>
+              <w:t>7103</w:t>
+            </w:r>
+          </w:p>
+        </w:tc>
+        <w:tc>
+          <w:tcPr>
+            <w:tcW w:w="1803" w:type="dxa"/>
+          </w:tcPr>
+          <w:p>
+            <w:pPr>
+              <w:cnfStyle w:val="000000000000" w:firstRow="0" w:lastRow="0" w:firstColumn="0" w:lastColumn="0" w:oddVBand="0" w:evenVBand="0" w:oddHBand="0" w:evenHBand="0" w:firstRowFirstColumn="0" w:firstRowLastColumn="0" w:lastRowFirstColumn="0" w:lastRowLastColumn="0"/>
+            </w:pPr>
+            <w:r>
+              <w:t>7103</w:t>
+            </w:r>
+          </w:p>
+        </w:tc>
+      </w:tr>
+      <w:tr>
+        <w:tc>
+          <w:tcPr>
+            <w:cnfStyle w:val="001000000000" w:firstRow="0" w:lastRow="0" w:firstColumn="1" w:lastColumn="0" w:oddVBand="0" w:evenVBand="0" w:oddHBand="0" w:evenHBand="0" w:firstRowFirstColumn="0" w:firstRowLastColumn="0" w:lastRowFirstColumn="0" w:lastRowLastColumn="0"/>
+            <w:tcW w:w="1804" w:type="dxa"/>
+          </w:tcPr>
+          <w:p>
+            <w:r>
+              <w:t>PV per kW</w:t>
+            </w:r>
+          </w:p>
+        </w:tc>
+        <w:tc>
+          <w:tcPr>
+            <w:cnfStyle w:val="000010000000" w:firstRow="0" w:lastRow="0" w:firstColumn="0" w:lastColumn="0" w:oddVBand="1" w:evenVBand="0" w:oddHBand="0" w:evenHBand="0" w:firstRowFirstColumn="0" w:firstRowLastColumn="0" w:lastRowFirstColumn="0" w:lastRowLastColumn="0"/>
+            <w:tcW w:w="1803" w:type="dxa"/>
+          </w:tcPr>
+          <w:p>
+            <w:r>
+              <w:t>1542</w:t>
+            </w:r>
+          </w:p>
+        </w:tc>
+        <w:tc>
+          <w:tcPr>
+            <w:tcW w:w="1803" w:type="dxa"/>
+          </w:tcPr>
+          <w:p>
+            <w:pPr>
+              <w:cnfStyle w:val="000000000000" w:firstRow="0" w:lastRow="0" w:firstColumn="0" w:lastColumn="0" w:oddVBand="0" w:evenVBand="0" w:oddHBand="0" w:evenHBand="0" w:firstRowFirstColumn="0" w:firstRowLastColumn="0" w:lastRowFirstColumn="0" w:lastRowLastColumn="0"/>
+            </w:pPr>
+            <w:r>
+              <w:t>1544</w:t>
+            </w:r>
+          </w:p>
+        </w:tc>
+        <w:tc>
+          <w:tcPr>
+            <w:cnfStyle w:val="000010000000" w:firstRow="0" w:lastRow="0" w:firstColumn="0" w:lastColumn="0" w:oddVBand="1" w:evenVBand="0" w:oddHBand="0" w:evenHBand="0" w:firstRowFirstColumn="0" w:firstRowLastColumn="0" w:lastRowFirstColumn="0" w:lastRowLastColumn="0"/>
+            <w:tcW w:w="1803" w:type="dxa"/>
+          </w:tcPr>
+          <w:p>
+            <w:r>
+              <w:t>1542</w:t>
+            </w:r>
+          </w:p>
+        </w:tc>
+        <w:tc>
+          <w:tcPr>
+            <w:tcW w:w="1803" w:type="dxa"/>
+          </w:tcPr>
+          <w:p>
+            <w:pPr>
+              <w:cnfStyle w:val="000000000000" w:firstRow="0" w:lastRow="0" w:firstColumn="0" w:lastColumn="0" w:oddVBand="0" w:evenVBand="0" w:oddHBand="0" w:evenHBand="0" w:firstRowFirstColumn="0" w:firstRowLastColumn="0" w:lastRowFirstColumn="0" w:lastRowLastColumn="0"/>
+            </w:pPr>
+            <w:r>
+              <w:t>1544</w:t>
+            </w:r>
+          </w:p>
+        </w:tc>
+      </w:tr>
+      <w:tr>
+        <w:tc>
+          <w:tcPr>
+            <w:cnfStyle w:val="001000000000" w:firstRow="0" w:lastRow="0" w:firstColumn="1" w:lastColumn="0" w:oddVBand="0" w:evenVBand="0" w:oddHBand="0" w:evenHBand="0" w:firstRowFirstColumn="0" w:firstRowLastColumn="0" w:lastRowFirstColumn="0" w:lastRowLastColumn="0"/>
+            <w:tcW w:w="1804" w:type="dxa"/>
+          </w:tcPr>
+          <w:p>
+            <w:r>
+              <w:t>Bill savings</w:t>
+            </w:r>
+          </w:p>
+        </w:tc>
+        <w:tc>
+          <w:tcPr>
+            <w:cnfStyle w:val="000010000000" w:firstRow="0" w:lastRow="0" w:firstColumn="0" w:lastColumn="0" w:oddVBand="1" w:evenVBand="0" w:oddHBand="0" w:evenHBand="0" w:firstRowFirstColumn="0" w:firstRowLastColumn="0" w:lastRowFirstColumn="0" w:lastRowLastColumn="0"/>
+            <w:tcW w:w="1803" w:type="dxa"/>
+          </w:tcPr>
+          <w:p>
+            <w:r>
+              <w:t>1002</w:t>
+            </w:r>
+          </w:p>
+        </w:tc>
+        <w:tc>
+          <w:tcPr>
+            <w:tcW w:w="1803" w:type="dxa"/>
+          </w:tcPr>
+          <w:p>
+            <w:pPr>
+              <w:cnfStyle w:val="000000000000" w:firstRow="0" w:lastRow="0" w:firstColumn="0" w:lastColumn="0" w:oddVBand="0" w:evenVBand="0" w:oddHBand="0" w:evenHBand="0" w:firstRowFirstColumn="0" w:firstRowLastColumn="0" w:lastRowFirstColumn="0" w:lastRowLastColumn="0"/>
+            </w:pPr>
+            <w:r>
+              <w:t>980</w:t>
+            </w:r>
+          </w:p>
+        </w:tc>
+        <w:tc>
+          <w:tcPr>
+            <w:cnfStyle w:val="000010000000" w:firstRow="0" w:lastRow="0" w:firstColumn="0" w:lastColumn="0" w:oddVBand="1" w:evenVBand="0" w:oddHBand="0" w:evenHBand="0" w:firstRowFirstColumn="0" w:firstRowLastColumn="0" w:lastRowFirstColumn="0" w:lastRowLastColumn="0"/>
+            <w:tcW w:w="1803" w:type="dxa"/>
+          </w:tcPr>
+          <w:p>
+            <w:r>
+              <w:t>708</w:t>
+            </w:r>
+          </w:p>
+        </w:tc>
+        <w:tc>
+          <w:tcPr>
+            <w:tcW w:w="1803" w:type="dxa"/>
+          </w:tcPr>
+          <w:p>
+            <w:pPr>
+              <w:cnfStyle w:val="000000000000" w:firstRow="0" w:lastRow="0" w:firstColumn="0" w:lastColumn="0" w:oddVBand="0" w:evenVBand="0" w:oddHBand="0" w:evenHBand="0" w:firstRowFirstColumn="0" w:firstRowLastColumn="0" w:lastRowFirstColumn="0" w:lastRowLastColumn="0"/>
+            </w:pPr>
+            <w:r>
+              <w:t>696</w:t>
+            </w:r>
+          </w:p>
+        </w:tc>
+      </w:tr>
+      <w:tr>
+        <w:tc>
+          <w:tcPr>
+            <w:cnfStyle w:val="001000000000" w:firstRow="0" w:lastRow="0" w:firstColumn="1" w:lastColumn="0" w:oddVBand="0" w:evenVBand="0" w:oddHBand="0" w:evenHBand="0" w:firstRowFirstColumn="0" w:firstRowLastColumn="0" w:lastRowFirstColumn="0" w:lastRowLastColumn="0"/>
+            <w:tcW w:w="1804" w:type="dxa"/>
+          </w:tcPr>
+          <w:p>
+            <w:r>
+              <w:t>PV to grid</w:t>
+            </w:r>
+          </w:p>
+        </w:tc>
+        <w:tc>
+          <w:tcPr>
+            <w:cnfStyle w:val="000010000000" w:firstRow="0" w:lastRow="0" w:firstColumn="0" w:lastColumn="0" w:oddVBand="1" w:evenVBand="0" w:oddHBand="0" w:evenHBand="0" w:firstRowFirstColumn="0" w:firstRowLastColumn="0" w:lastRowFirstColumn="0" w:lastRowLastColumn="0"/>
+            <w:tcW w:w="1803" w:type="dxa"/>
+          </w:tcPr>
+          <w:p>
+            <w:r>
+              <w:t>5141</w:t>
+            </w:r>
+          </w:p>
+        </w:tc>
+        <w:tc>
+          <w:tcPr>
+            <w:tcW w:w="1803" w:type="dxa"/>
+          </w:tcPr>
+          <w:p>
+            <w:pPr>
+              <w:cnfStyle w:val="000000000000" w:firstRow="0" w:lastRow="0" w:firstColumn="0" w:lastColumn="0" w:oddVBand="0" w:evenVBand="0" w:oddHBand="0" w:evenHBand="0" w:firstRowFirstColumn="0" w:firstRowLastColumn="0" w:lastRowFirstColumn="0" w:lastRowLastColumn="0"/>
+            </w:pPr>
+            <w:r>
+              <w:t>4912</w:t>
+            </w:r>
+          </w:p>
+        </w:tc>
+        <w:tc>
+          <w:tcPr>
+            <w:cnfStyle w:val="000010000000" w:firstRow="0" w:lastRow="0" w:firstColumn="0" w:lastColumn="0" w:oddVBand="1" w:evenVBand="0" w:oddHBand="0" w:evenHBand="0" w:firstRowFirstColumn="0" w:firstRowLastColumn="0" w:lastRowFirstColumn="0" w:lastRowLastColumn="0"/>
+            <w:tcW w:w="1803" w:type="dxa"/>
+          </w:tcPr>
+          <w:p>
+            <w:r>
+              <w:t>6359</w:t>
+            </w:r>
+          </w:p>
+        </w:tc>
+        <w:tc>
+          <w:tcPr>
+            <w:tcW w:w="1803" w:type="dxa"/>
+          </w:tcPr>
+          <w:p>
+            <w:pPr>
+              <w:cnfStyle w:val="000000000000" w:firstRow="0" w:lastRow="0" w:firstColumn="0" w:lastColumn="0" w:oddVBand="0" w:evenVBand="0" w:oddHBand="0" w:evenHBand="0" w:firstRowFirstColumn="0" w:firstRowLastColumn="0" w:lastRowFirstColumn="0" w:lastRowLastColumn="0"/>
+            </w:pPr>
+            <w:r>
+              <w:t>6423</w:t>
+            </w:r>
+          </w:p>
+        </w:tc>
+      </w:tr>
+      <w:tr>
+        <w:tc>
+          <w:tcPr>
+            <w:cnfStyle w:val="001000000000" w:firstRow="0" w:lastRow="0" w:firstColumn="1" w:lastColumn="0" w:oddVBand="0" w:evenVBand="0" w:oddHBand="0" w:evenHBand="0" w:firstRowFirstColumn="0" w:firstRowLastColumn="0" w:lastRowFirstColumn="0" w:lastRowLastColumn="0"/>
+            <w:tcW w:w="1804" w:type="dxa"/>
+          </w:tcPr>
+          <w:p>
+            <w:r>
+              <w:t>PV self-consumption</w:t>
+            </w:r>
+          </w:p>
+        </w:tc>
+        <w:tc>
+          <w:tcPr>
+            <w:cnfStyle w:val="000010000000" w:firstRow="0" w:lastRow="0" w:firstColumn="0" w:lastColumn="0" w:oddVBand="1" w:evenVBand="0" w:oddHBand="0" w:evenHBand="0" w:firstRowFirstColumn="0" w:firstRowLastColumn="0" w:lastRowFirstColumn="0" w:lastRowLastColumn="0"/>
+            <w:tcW w:w="1803" w:type="dxa"/>
+          </w:tcPr>
+          <w:p>
+            <w:r>
+              <w:t>1961</w:t>
+            </w:r>
+          </w:p>
+        </w:tc>
+        <w:tc>
+          <w:tcPr>
+            <w:tcW w:w="1803" w:type="dxa"/>
+          </w:tcPr>
+          <w:p>
+            <w:pPr>
+              <w:cnfStyle w:val="000000000000" w:firstRow="0" w:lastRow="0" w:firstColumn="0" w:lastColumn="0" w:oddVBand="0" w:evenVBand="0" w:oddHBand="0" w:evenHBand="0" w:firstRowFirstColumn="0" w:firstRowLastColumn="0" w:lastRowFirstColumn="0" w:lastRowLastColumn="0"/>
+            </w:pPr>
+            <w:r>
+              <w:t>2190</w:t>
+            </w:r>
+          </w:p>
+        </w:tc>
+        <w:tc>
+          <w:tcPr>
+            <w:cnfStyle w:val="000010000000" w:firstRow="0" w:lastRow="0" w:firstColumn="0" w:lastColumn="0" w:oddVBand="1" w:evenVBand="0" w:oddHBand="0" w:evenHBand="0" w:firstRowFirstColumn="0" w:firstRowLastColumn="0" w:lastRowFirstColumn="0" w:lastRowLastColumn="0"/>
+            <w:tcW w:w="1803" w:type="dxa"/>
+          </w:tcPr>
+          <w:p>
+            <w:r>
+              <w:t>744</w:t>
+            </w:r>
+          </w:p>
+        </w:tc>
+        <w:tc>
+          <w:tcPr>
+            <w:tcW w:w="1803" w:type="dxa"/>
+          </w:tcPr>
+          <w:p>
+            <w:pPr>
+              <w:cnfStyle w:val="000000000000" w:firstRow="0" w:lastRow="0" w:firstColumn="0" w:lastColumn="0" w:oddVBand="0" w:evenVBand="0" w:oddHBand="0" w:evenHBand="0" w:firstRowFirstColumn="0" w:firstRowLastColumn="0" w:lastRowFirstColumn="0" w:lastRowLastColumn="0"/>
+            </w:pPr>
+            <w:r>
+              <w:t>679</w:t>
+            </w:r>
+          </w:p>
+        </w:tc>
+      </w:tr>
+      <w:tr>
+        <w:tc>
+          <w:tcPr>
+            <w:cnfStyle w:val="001000000000" w:firstRow="0" w:lastRow="0" w:firstColumn="1" w:lastColumn="0" w:oddVBand="0" w:evenVBand="0" w:oddHBand="0" w:evenHBand="0" w:firstRowFirstColumn="0" w:firstRowLastColumn="0" w:lastRowFirstColumn="0" w:lastRowLastColumn="0"/>
+            <w:tcW w:w="1804" w:type="dxa"/>
+          </w:tcPr>
+          <w:p>
+            <w:proofErr w:type="spellStart"/>
+            <w:r>
+              <w:t>FiT</w:t>
+            </w:r>
+            <w:proofErr w:type="spellEnd"/>
+            <w:r>
+              <w:t xml:space="preserve"> payment</w:t>
+            </w:r>
+          </w:p>
+        </w:tc>
+        <w:tc>
+          <w:tcPr>
+            <w:cnfStyle w:val="000010000000" w:firstRow="0" w:lastRow="0" w:firstColumn="0" w:lastColumn="0" w:oddVBand="1" w:evenVBand="0" w:oddHBand="0" w:evenHBand="0" w:firstRowFirstColumn="0" w:firstRowLastColumn="0" w:lastRowFirstColumn="0" w:lastRowLastColumn="0"/>
+            <w:tcW w:w="1803" w:type="dxa"/>
+          </w:tcPr>
+          <w:p>
+            <w:r>
+              <w:t>571</w:t>
+            </w:r>
+          </w:p>
+        </w:tc>
+        <w:tc>
+          <w:tcPr>
+            <w:tcW w:w="1803" w:type="dxa"/>
+          </w:tcPr>
+          <w:p>
+            <w:pPr>
+              <w:cnfStyle w:val="000000000000" w:firstRow="0" w:lastRow="0" w:firstColumn="0" w:lastColumn="0" w:oddVBand="0" w:evenVBand="0" w:oddHBand="0" w:evenHBand="0" w:firstRowFirstColumn="0" w:firstRowLastColumn="0" w:lastRowFirstColumn="0" w:lastRowLastColumn="0"/>
+            </w:pPr>
+            <w:r>
+              <w:t>393</w:t>
+            </w:r>
+          </w:p>
+        </w:tc>
+        <w:tc>
+          <w:tcPr>
+            <w:cnfStyle w:val="000010000000" w:firstRow="0" w:lastRow="0" w:firstColumn="0" w:lastColumn="0" w:oddVBand="1" w:evenVBand="0" w:oddHBand="0" w:evenHBand="0" w:firstRowFirstColumn="0" w:firstRowLastColumn="0" w:lastRowFirstColumn="0" w:lastRowLastColumn="0"/>
+            <w:tcW w:w="1803" w:type="dxa"/>
+          </w:tcPr>
+          <w:p>
+            <w:r>
+              <w:t>508</w:t>
+            </w:r>
+          </w:p>
+        </w:tc>
+        <w:tc>
+          <w:tcPr>
+            <w:tcW w:w="1803" w:type="dxa"/>
+          </w:tcPr>
+          <w:p>
+            <w:pPr>
+              <w:cnfStyle w:val="000000000000" w:firstRow="0" w:lastRow="0" w:firstColumn="0" w:lastColumn="0" w:oddVBand="0" w:evenVBand="0" w:oddHBand="0" w:evenHBand="0" w:firstRowFirstColumn="0" w:firstRowLastColumn="0" w:lastRowFirstColumn="0" w:lastRowLastColumn="0"/>
+            </w:pPr>
+            <w:r>
+              <w:t>513</w:t>
+            </w:r>
+          </w:p>
+        </w:tc>
+      </w:tr>
+      <w:tr>
+        <w:tc>
+          <w:tcPr>
+            <w:cnfStyle w:val="001000000000" w:firstRow="0" w:lastRow="0" w:firstColumn="1" w:lastColumn="0" w:oddVBand="0" w:evenVBand="0" w:oddHBand="0" w:evenHBand="0" w:firstRowFirstColumn="0" w:firstRowLastColumn="0" w:lastRowFirstColumn="0" w:lastRowLastColumn="0"/>
+            <w:tcW w:w="1804" w:type="dxa"/>
+          </w:tcPr>
+          <w:p>
+            <w:r>
+              <w:t>New bill</w:t>
+            </w:r>
+          </w:p>
+        </w:tc>
+        <w:tc>
+          <w:tcPr>
+            <w:cnfStyle w:val="000010000000" w:firstRow="0" w:lastRow="0" w:firstColumn="0" w:lastColumn="0" w:oddVBand="1" w:evenVBand="0" w:oddHBand="0" w:evenHBand="0" w:firstRowFirstColumn="0" w:firstRowLastColumn="0" w:lastRowFirstColumn="0" w:lastRowLastColumn="0"/>
+            <w:tcW w:w="1803" w:type="dxa"/>
+          </w:tcPr>
+          <w:p>
+            <w:r>
+              <w:t>372</w:t>
+            </w:r>
+          </w:p>
+        </w:tc>
+        <w:tc>
+          <w:tcPr>
+            <w:tcW w:w="1803" w:type="dxa"/>
+          </w:tcPr>
+          <w:p>
+            <w:pPr>
+              <w:cnfStyle w:val="000000000000" w:firstRow="0" w:lastRow="0" w:firstColumn="0" w:lastColumn="0" w:oddVBand="0" w:evenVBand="0" w:oddHBand="0" w:evenHBand="0" w:firstRowFirstColumn="0" w:firstRowLastColumn="0" w:lastRowFirstColumn="0" w:lastRowLastColumn="0"/>
+            </w:pPr>
+            <w:r>
+              <w:t>971</w:t>
+            </w:r>
+          </w:p>
+        </w:tc>
+        <w:tc>
+          <w:tcPr>
+            <w:cnfStyle w:val="000010000000" w:firstRow="0" w:lastRow="0" w:firstColumn="0" w:lastColumn="0" w:oddVBand="1" w:evenVBand="0" w:oddHBand="0" w:evenHBand="0" w:firstRowFirstColumn="0" w:firstRowLastColumn="0" w:lastRowFirstColumn="0" w:lastRowLastColumn="0"/>
+            <w:tcW w:w="1803" w:type="dxa"/>
+          </w:tcPr>
+          <w:p>
+            <w:r>
+              <w:t>87</w:t>
+            </w:r>
+          </w:p>
+        </w:tc>
+        <w:tc>
+          <w:tcPr>
+            <w:tcW w:w="1803" w:type="dxa"/>
+          </w:tcPr>
+          <w:p>
+            <w:pPr>
+              <w:cnfStyle w:val="000000000000" w:firstRow="0" w:lastRow="0" w:firstColumn="0" w:lastColumn="0" w:oddVBand="0" w:evenVBand="0" w:oddHBand="0" w:evenHBand="0" w:firstRowFirstColumn="0" w:firstRowLastColumn="0" w:lastRowFirstColumn="0" w:lastRowLastColumn="0"/>
+            </w:pPr>
+            <w:r>
+              <w:t>79</w:t>
+            </w:r>
+          </w:p>
+        </w:tc>
+      </w:tr>
+      <w:tr>
+        <w:tc>
+          <w:tcPr>
+            <w:cnfStyle w:val="001000000000" w:firstRow="0" w:lastRow="0" w:firstColumn="1" w:lastColumn="0" w:oddVBand="0" w:evenVBand="0" w:oddHBand="0" w:evenHBand="0" w:firstRowFirstColumn="0" w:firstRowLastColumn="0" w:lastRowFirstColumn="0" w:lastRowLastColumn="0"/>
+            <w:tcW w:w="1804" w:type="dxa"/>
+          </w:tcPr>
+          <w:p>
+            <w:r>
+              <w:t>Old bill</w:t>
+            </w:r>
+          </w:p>
+        </w:tc>
+        <w:tc>
+          <w:tcPr>
+            <w:cnfStyle w:val="000010000000" w:firstRow="0" w:lastRow="0" w:firstColumn="0" w:lastColumn="0" w:oddVBand="1" w:evenVBand="0" w:oddHBand="0" w:evenHBand="0" w:firstRowFirstColumn="0" w:firstRowLastColumn="0" w:lastRowFirstColumn="0" w:lastRowLastColumn="0"/>
+            <w:tcW w:w="1803" w:type="dxa"/>
+          </w:tcPr>
+          <w:p>
+            <w:r>
+              <w:t>1374</w:t>
+            </w:r>
+          </w:p>
+        </w:tc>
+        <w:tc>
+          <w:tcPr>
+            <w:tcW w:w="1803" w:type="dxa"/>
+          </w:tcPr>
+          <w:p>
+            <w:pPr>
+              <w:cnfStyle w:val="000000000000" w:firstRow="0" w:lastRow="0" w:firstColumn="0" w:lastColumn="0" w:oddVBand="0" w:evenVBand="0" w:oddHBand="0" w:evenHBand="0" w:firstRowFirstColumn="0" w:firstRowLastColumn="0" w:lastRowFirstColumn="0" w:lastRowLastColumn="0"/>
+            </w:pPr>
+            <w:r>
+              <w:t>1951</w:t>
+            </w:r>
+          </w:p>
+        </w:tc>
+        <w:tc>
+          <w:tcPr>
+            <w:cnfStyle w:val="000010000000" w:firstRow="0" w:lastRow="0" w:firstColumn="0" w:lastColumn="0" w:oddVBand="1" w:evenVBand="0" w:oddHBand="0" w:evenHBand="0" w:firstRowFirstColumn="0" w:firstRowLastColumn="0" w:lastRowFirstColumn="0" w:lastRowLastColumn="0"/>
+            <w:tcW w:w="1803" w:type="dxa"/>
+          </w:tcPr>
+          <w:p>
+            <w:r>
+              <w:t>795</w:t>
+            </w:r>
+          </w:p>
+        </w:tc>
+        <w:tc>
+          <w:tcPr>
+            <w:tcW w:w="1803" w:type="dxa"/>
+          </w:tcPr>
+          <w:p>
+            <w:pPr>
+              <w:cnfStyle w:val="000000000000" w:firstRow="0" w:lastRow="0" w:firstColumn="0" w:lastColumn="0" w:oddVBand="0" w:evenVBand="0" w:oddHBand="0" w:evenHBand="0" w:firstRowFirstColumn="0" w:firstRowLastColumn="0" w:lastRowFirstColumn="0" w:lastRowLastColumn="0"/>
+            </w:pPr>
+            <w:r>
+              <w:t>775</w:t>
+            </w:r>
+          </w:p>
+        </w:tc>
+      </w:tr>
+    </w:tbl>
+    <w:p/>
+    <w:p>
+      <w:r>
+        <w:t xml:space="preserve">Next: </w:t>
+      </w:r>
+      <w:r>
+        <w:t>comparing output load profiles at this stage</w:t>
+      </w:r>
+    </w:p>
+    <w:p>
+      <w:r>
+        <w:t>Initial attempt; quite different both in magnitude and shape</w:t>
+      </w:r>
+    </w:p>
+    <w:p>
+      <w:r>
+        <w:rPr>
+          <w:noProof/>
+        </w:rPr>
+        <w:drawing>
+          <wp:inline distT="0" distB="0" distL="0" distR="0" wp14:anchorId="58BDBA0E" wp14:editId="7565B0A6">
+            <wp:extent cx="4105275" cy="2638910"/>
+            <wp:effectExtent l="0" t="0" r="0" b="9525"/>
+            <wp:docPr id="2" name="Picture 2" descr="A screenshot of a cell phone&#10;&#10;Description automatically generated"/>
+            <wp:cNvGraphicFramePr>
+              <a:graphicFrameLocks xmlns:a="http://schemas.openxmlformats.org/drawingml/2006/main" noChangeAspect="1"/>
+            </wp:cNvGraphicFramePr>
+            <a:graphic xmlns:a="http://schemas.openxmlformats.org/drawingml/2006/main">
+              <a:graphicData uri="http://schemas.openxmlformats.org/drawingml/2006/picture">
+                <pic:pic xmlns:pic="http://schemas.openxmlformats.org/drawingml/2006/picture">
+                  <pic:nvPicPr>
+                    <pic:cNvPr id="2" name="newplot.png"/>
+                    <pic:cNvPicPr/>
+                  </pic:nvPicPr>
+                  <pic:blipFill>
+                    <a:blip r:embed="rId4">
+                      <a:extLst>
+                        <a:ext uri="{28A0092B-C50C-407E-A947-70E740481C1C}">
+                          <a14:useLocalDpi xmlns:a14="http://schemas.microsoft.com/office/drawing/2010/main" val="0"/>
+                        </a:ext>
+                      </a:extLst>
+                    </a:blip>
+                    <a:stretch>
+                      <a:fillRect/>
+                    </a:stretch>
+                  </pic:blipFill>
+                  <pic:spPr>
+                    <a:xfrm>
+                      <a:off x="0" y="0"/>
+                      <a:ext cx="4129263" cy="2654330"/>
+                    </a:xfrm>
+                    <a:prstGeom prst="rect">
+                      <a:avLst/>
+                    </a:prstGeom>
+                  </pic:spPr>
+                </pic:pic>
+              </a:graphicData>
+            </a:graphic>
+          </wp:inline>
+        </w:drawing>
+      </w:r>
+    </w:p>
+    <w:p>
+      <w:r>
+        <w:t xml:space="preserve">Next attempt; remedied the latitude and longitude, </w:t>
+      </w:r>
+      <w:proofErr w:type="spellStart"/>
+      <w:r>
+        <w:t>AC_type</w:t>
+      </w:r>
+      <w:proofErr w:type="spellEnd"/>
+      <w:r>
+        <w:t xml:space="preserve"> from ‘none’ to ‘</w:t>
+      </w:r>
+      <w:proofErr w:type="spellStart"/>
+      <w:r>
+        <w:t>NoAirCon</w:t>
+      </w:r>
+      <w:proofErr w:type="spellEnd"/>
+      <w:r>
+        <w:t xml:space="preserve">’ and </w:t>
+      </w:r>
+      <w:proofErr w:type="spellStart"/>
+      <w:r>
+        <w:t>dryer_usage</w:t>
+      </w:r>
+      <w:proofErr w:type="spellEnd"/>
+      <w:r>
+        <w:t xml:space="preserve"> from ‘high’ to ‘High’. This produced a much more similar shape, however the magnitudes vary on the order of  ~0.01</w:t>
+      </w:r>
+      <w:r>
+        <w:t xml:space="preserve">. </w:t>
+      </w:r>
+    </w:p>
+    <w:p>
+      <w:r>
+        <w:t xml:space="preserve">The change in shape is likely to be due to the handling of dryer use. SunSPoT uses capitals, which is not recognised in the code. I have updated the script to allow this to be accepted. </w:t>
+      </w:r>
       <w:bookmarkStart w:id="0" w:name="_GoBack"/>
       <w:bookmarkEnd w:id="0"/>
+    </w:p>
+    <w:p>
+      <w:r>
+        <w:rPr>
+          <w:noProof/>
+        </w:rPr>
+        <w:lastRenderedPageBreak/>
+        <w:drawing>
+          <wp:inline distT="0" distB="0" distL="0" distR="0" wp14:anchorId="2063C01A" wp14:editId="2651CC0F">
+            <wp:extent cx="3736051" cy="2401570"/>
+            <wp:effectExtent l="0" t="0" r="0" b="0"/>
+            <wp:docPr id="3" name="Picture 3" descr="A screenshot of a social media post&#10;&#10;Description automatically generated"/>
+            <wp:cNvGraphicFramePr>
+              <a:graphicFrameLocks xmlns:a="http://schemas.openxmlformats.org/drawingml/2006/main" noChangeAspect="1"/>
+            </wp:cNvGraphicFramePr>
+            <a:graphic xmlns:a="http://schemas.openxmlformats.org/drawingml/2006/main">
+              <a:graphicData uri="http://schemas.openxmlformats.org/drawingml/2006/picture">
+                <pic:pic xmlns:pic="http://schemas.openxmlformats.org/drawingml/2006/picture">
+                  <pic:nvPicPr>
+                    <pic:cNvPr id="3" name="newplot (1).png"/>
+                    <pic:cNvPicPr/>
+                  </pic:nvPicPr>
+                  <pic:blipFill>
+                    <a:blip r:embed="rId5">
+                      <a:extLst>
+                        <a:ext uri="{28A0092B-C50C-407E-A947-70E740481C1C}">
+                          <a14:useLocalDpi xmlns:a14="http://schemas.microsoft.com/office/drawing/2010/main" val="0"/>
+                        </a:ext>
+                      </a:extLst>
+                    </a:blip>
+                    <a:stretch>
+                      <a:fillRect/>
+                    </a:stretch>
+                  </pic:blipFill>
+                  <pic:spPr>
+                    <a:xfrm>
+                      <a:off x="0" y="0"/>
+                      <a:ext cx="3750073" cy="2410584"/>
+                    </a:xfrm>
+                    <a:prstGeom prst="rect">
+                      <a:avLst/>
+                    </a:prstGeom>
+                  </pic:spPr>
+                </pic:pic>
+              </a:graphicData>
+            </a:graphic>
+          </wp:inline>
+        </w:drawing>
+      </w:r>
+    </w:p>
+    <w:p/>
+    <w:tbl>
+      <w:tblPr>
+        <w:tblStyle w:val="PlainTable1"/>
+        <w:tblW w:w="0" w:type="auto"/>
+        <w:tblLook w:val="02A0" w:firstRow="1" w:lastRow="0" w:firstColumn="1" w:lastColumn="0" w:noHBand="1" w:noVBand="0"/>
+      </w:tblPr>
+      <w:tblGrid>
+        <w:gridCol w:w="1804"/>
+        <w:gridCol w:w="1803"/>
+        <w:gridCol w:w="1803"/>
+      </w:tblGrid>
+      <w:tr>
+        <w:trPr>
+          <w:cnfStyle w:val="100000000000" w:firstRow="1" w:lastRow="0" w:firstColumn="0" w:lastColumn="0" w:oddVBand="0" w:evenVBand="0" w:oddHBand="0" w:evenHBand="0" w:firstRowFirstColumn="0" w:firstRowLastColumn="0" w:lastRowFirstColumn="0" w:lastRowLastColumn="0"/>
+        </w:trPr>
+        <w:tc>
+          <w:tcPr>
+            <w:cnfStyle w:val="001000000000" w:firstRow="0" w:lastRow="0" w:firstColumn="1" w:lastColumn="0" w:oddVBand="0" w:evenVBand="0" w:oddHBand="0" w:evenHBand="0" w:firstRowFirstColumn="0" w:firstRowLastColumn="0" w:lastRowFirstColumn="0" w:lastRowLastColumn="0"/>
+            <w:tcW w:w="1804" w:type="dxa"/>
+          </w:tcPr>
+          <w:p/>
+        </w:tc>
+        <w:tc>
+          <w:tcPr>
+            <w:cnfStyle w:val="000010000000" w:firstRow="0" w:lastRow="0" w:firstColumn="0" w:lastColumn="0" w:oddVBand="1" w:evenVBand="0" w:oddHBand="0" w:evenHBand="0" w:firstRowFirstColumn="0" w:firstRowLastColumn="0" w:lastRowFirstColumn="0" w:lastRowLastColumn="0"/>
+            <w:tcW w:w="1803" w:type="dxa"/>
+          </w:tcPr>
+          <w:p>
+            <w:proofErr w:type="spellStart"/>
+            <w:r>
+              <w:t>SunSpoT</w:t>
+            </w:r>
+            <w:proofErr w:type="spellEnd"/>
+          </w:p>
+        </w:tc>
+        <w:tc>
+          <w:tcPr>
+            <w:tcW w:w="1803" w:type="dxa"/>
+          </w:tcPr>
+          <w:p>
+            <w:pPr>
+              <w:cnfStyle w:val="100000000000" w:firstRow="1" w:lastRow="0" w:firstColumn="0" w:lastColumn="0" w:oddVBand="0" w:evenVBand="0" w:oddHBand="0" w:evenHBand="0" w:firstRowFirstColumn="0" w:firstRowLastColumn="0" w:lastRowFirstColumn="0" w:lastRowLastColumn="0"/>
+            </w:pPr>
+            <w:r>
+              <w:t xml:space="preserve">Python </w:t>
+            </w:r>
+          </w:p>
+        </w:tc>
+      </w:tr>
+      <w:tr>
+        <w:tc>
+          <w:tcPr>
+            <w:cnfStyle w:val="001000000000" w:firstRow="0" w:lastRow="0" w:firstColumn="1" w:lastColumn="0" w:oddVBand="0" w:evenVBand="0" w:oddHBand="0" w:evenHBand="0" w:firstRowFirstColumn="0" w:firstRowLastColumn="0" w:lastRowFirstColumn="0" w:lastRowLastColumn="0"/>
+            <w:tcW w:w="1804" w:type="dxa"/>
+          </w:tcPr>
+          <w:p/>
+        </w:tc>
+        <w:tc>
+          <w:tcPr>
+            <w:cnfStyle w:val="000010000000" w:firstRow="0" w:lastRow="0" w:firstColumn="0" w:lastColumn="0" w:oddVBand="1" w:evenVBand="0" w:oddHBand="0" w:evenHBand="0" w:firstRowFirstColumn="0" w:firstRowLastColumn="0" w:lastRowFirstColumn="0" w:lastRowLastColumn="0"/>
+            <w:tcW w:w="1803" w:type="dxa"/>
+          </w:tcPr>
+          <w:p/>
+        </w:tc>
+        <w:tc>
+          <w:tcPr>
+            <w:tcW w:w="1803" w:type="dxa"/>
+          </w:tcPr>
+          <w:p>
+            <w:pPr>
+              <w:cnfStyle w:val="000000000000" w:firstRow="0" w:lastRow="0" w:firstColumn="0" w:lastColumn="0" w:oddVBand="0" w:evenVBand="0" w:oddHBand="0" w:evenHBand="0" w:firstRowFirstColumn="0" w:firstRowLastColumn="0" w:lastRowFirstColumn="0" w:lastRowLastColumn="0"/>
+            </w:pPr>
+          </w:p>
+        </w:tc>
+      </w:tr>
+      <w:tr>
+        <w:tc>
+          <w:tcPr>
+            <w:cnfStyle w:val="001000000000" w:firstRow="0" w:lastRow="0" w:firstColumn="1" w:lastColumn="0" w:oddVBand="0" w:evenVBand="0" w:oddHBand="0" w:evenHBand="0" w:firstRowFirstColumn="0" w:firstRowLastColumn="0" w:lastRowFirstColumn="0" w:lastRowLastColumn="0"/>
+            <w:tcW w:w="1804" w:type="dxa"/>
+          </w:tcPr>
+          <w:p>
+            <w:r>
+              <w:t>PV generated</w:t>
+            </w:r>
+          </w:p>
+        </w:tc>
+        <w:tc>
+          <w:tcPr>
+            <w:cnfStyle w:val="000010000000" w:firstRow="0" w:lastRow="0" w:firstColumn="0" w:lastColumn="0" w:oddVBand="1" w:evenVBand="0" w:oddHBand="0" w:evenHBand="0" w:firstRowFirstColumn="0" w:firstRowLastColumn="0" w:lastRowFirstColumn="0" w:lastRowLastColumn="0"/>
+            <w:tcW w:w="1803" w:type="dxa"/>
+          </w:tcPr>
+          <w:p/>
+        </w:tc>
+        <w:tc>
+          <w:tcPr>
+            <w:tcW w:w="1803" w:type="dxa"/>
+          </w:tcPr>
+          <w:p>
+            <w:pPr>
+              <w:cnfStyle w:val="000000000000" w:firstRow="0" w:lastRow="0" w:firstColumn="0" w:lastColumn="0" w:oddVBand="0" w:evenVBand="0" w:oddHBand="0" w:evenHBand="0" w:firstRowFirstColumn="0" w:firstRowLastColumn="0" w:lastRowFirstColumn="0" w:lastRowLastColumn="0"/>
+            </w:pPr>
+          </w:p>
+        </w:tc>
+      </w:tr>
+      <w:tr>
+        <w:tc>
+          <w:tcPr>
+            <w:cnfStyle w:val="001000000000" w:firstRow="0" w:lastRow="0" w:firstColumn="1" w:lastColumn="0" w:oddVBand="0" w:evenVBand="0" w:oddHBand="0" w:evenHBand="0" w:firstRowFirstColumn="0" w:firstRowLastColumn="0" w:lastRowFirstColumn="0" w:lastRowLastColumn="0"/>
+            <w:tcW w:w="1804" w:type="dxa"/>
+          </w:tcPr>
+          <w:p>
+            <w:r>
+              <w:t>PV per kW</w:t>
+            </w:r>
+          </w:p>
+        </w:tc>
+        <w:tc>
+          <w:tcPr>
+            <w:cnfStyle w:val="000010000000" w:firstRow="0" w:lastRow="0" w:firstColumn="0" w:lastColumn="0" w:oddVBand="1" w:evenVBand="0" w:oddHBand="0" w:evenHBand="0" w:firstRowFirstColumn="0" w:firstRowLastColumn="0" w:lastRowFirstColumn="0" w:lastRowLastColumn="0"/>
+            <w:tcW w:w="1803" w:type="dxa"/>
+          </w:tcPr>
+          <w:p/>
+        </w:tc>
+        <w:tc>
+          <w:tcPr>
+            <w:tcW w:w="1803" w:type="dxa"/>
+          </w:tcPr>
+          <w:p>
+            <w:pPr>
+              <w:cnfStyle w:val="000000000000" w:firstRow="0" w:lastRow="0" w:firstColumn="0" w:lastColumn="0" w:oddVBand="0" w:evenVBand="0" w:oddHBand="0" w:evenHBand="0" w:firstRowFirstColumn="0" w:firstRowLastColumn="0" w:lastRowFirstColumn="0" w:lastRowLastColumn="0"/>
+            </w:pPr>
+          </w:p>
+        </w:tc>
+      </w:tr>
+      <w:tr>
+        <w:tc>
+          <w:tcPr>
+            <w:cnfStyle w:val="001000000000" w:firstRow="0" w:lastRow="0" w:firstColumn="1" w:lastColumn="0" w:oddVBand="0" w:evenVBand="0" w:oddHBand="0" w:evenHBand="0" w:firstRowFirstColumn="0" w:firstRowLastColumn="0" w:lastRowFirstColumn="0" w:lastRowLastColumn="0"/>
+            <w:tcW w:w="1804" w:type="dxa"/>
+          </w:tcPr>
+          <w:p>
+            <w:r>
+              <w:t>Bill savings</w:t>
+            </w:r>
+          </w:p>
+        </w:tc>
+        <w:tc>
+          <w:tcPr>
+            <w:cnfStyle w:val="000010000000" w:firstRow="0" w:lastRow="0" w:firstColumn="0" w:lastColumn="0" w:oddVBand="1" w:evenVBand="0" w:oddHBand="0" w:evenHBand="0" w:firstRowFirstColumn="0" w:firstRowLastColumn="0" w:lastRowFirstColumn="0" w:lastRowLastColumn="0"/>
+            <w:tcW w:w="1803" w:type="dxa"/>
+          </w:tcPr>
+          <w:p/>
+        </w:tc>
+        <w:tc>
+          <w:tcPr>
+            <w:tcW w:w="1803" w:type="dxa"/>
+          </w:tcPr>
+          <w:p>
+            <w:pPr>
+              <w:cnfStyle w:val="000000000000" w:firstRow="0" w:lastRow="0" w:firstColumn="0" w:lastColumn="0" w:oddVBand="0" w:evenVBand="0" w:oddHBand="0" w:evenHBand="0" w:firstRowFirstColumn="0" w:firstRowLastColumn="0" w:lastRowFirstColumn="0" w:lastRowLastColumn="0"/>
+            </w:pPr>
+          </w:p>
+        </w:tc>
+      </w:tr>
+      <w:tr>
+        <w:tc>
+          <w:tcPr>
+            <w:cnfStyle w:val="001000000000" w:firstRow="0" w:lastRow="0" w:firstColumn="1" w:lastColumn="0" w:oddVBand="0" w:evenVBand="0" w:oddHBand="0" w:evenHBand="0" w:firstRowFirstColumn="0" w:firstRowLastColumn="0" w:lastRowFirstColumn="0" w:lastRowLastColumn="0"/>
+            <w:tcW w:w="1804" w:type="dxa"/>
+          </w:tcPr>
+          <w:p>
+            <w:r>
+              <w:t>PV to grid</w:t>
+            </w:r>
+          </w:p>
+        </w:tc>
+        <w:tc>
+          <w:tcPr>
+            <w:cnfStyle w:val="000010000000" w:firstRow="0" w:lastRow="0" w:firstColumn="0" w:lastColumn="0" w:oddVBand="1" w:evenVBand="0" w:oddHBand="0" w:evenHBand="0" w:firstRowFirstColumn="0" w:firstRowLastColumn="0" w:lastRowFirstColumn="0" w:lastRowLastColumn="0"/>
+            <w:tcW w:w="1803" w:type="dxa"/>
+          </w:tcPr>
+          <w:p/>
+        </w:tc>
+        <w:tc>
+          <w:tcPr>
+            <w:tcW w:w="1803" w:type="dxa"/>
+          </w:tcPr>
+          <w:p>
+            <w:pPr>
+              <w:cnfStyle w:val="000000000000" w:firstRow="0" w:lastRow="0" w:firstColumn="0" w:lastColumn="0" w:oddVBand="0" w:evenVBand="0" w:oddHBand="0" w:evenHBand="0" w:firstRowFirstColumn="0" w:firstRowLastColumn="0" w:lastRowFirstColumn="0" w:lastRowLastColumn="0"/>
+            </w:pPr>
+          </w:p>
+        </w:tc>
+      </w:tr>
+      <w:tr>
+        <w:tc>
+          <w:tcPr>
+            <w:cnfStyle w:val="001000000000" w:firstRow="0" w:lastRow="0" w:firstColumn="1" w:lastColumn="0" w:oddVBand="0" w:evenVBand="0" w:oddHBand="0" w:evenHBand="0" w:firstRowFirstColumn="0" w:firstRowLastColumn="0" w:lastRowFirstColumn="0" w:lastRowLastColumn="0"/>
+            <w:tcW w:w="1804" w:type="dxa"/>
+          </w:tcPr>
+          <w:p>
+            <w:r>
+              <w:t>PV self-consumption</w:t>
+            </w:r>
+          </w:p>
+        </w:tc>
+        <w:tc>
+          <w:tcPr>
+            <w:cnfStyle w:val="000010000000" w:firstRow="0" w:lastRow="0" w:firstColumn="0" w:lastColumn="0" w:oddVBand="1" w:evenVBand="0" w:oddHBand="0" w:evenHBand="0" w:firstRowFirstColumn="0" w:firstRowLastColumn="0" w:lastRowFirstColumn="0" w:lastRowLastColumn="0"/>
+            <w:tcW w:w="1803" w:type="dxa"/>
+          </w:tcPr>
+          <w:p/>
+        </w:tc>
+        <w:tc>
+          <w:tcPr>
+            <w:tcW w:w="1803" w:type="dxa"/>
+          </w:tcPr>
+          <w:p>
+            <w:pPr>
+              <w:cnfStyle w:val="000000000000" w:firstRow="0" w:lastRow="0" w:firstColumn="0" w:lastColumn="0" w:oddVBand="0" w:evenVBand="0" w:oddHBand="0" w:evenHBand="0" w:firstRowFirstColumn="0" w:firstRowLastColumn="0" w:lastRowFirstColumn="0" w:lastRowLastColumn="0"/>
+            </w:pPr>
+          </w:p>
+        </w:tc>
+      </w:tr>
+      <w:tr>
+        <w:tc>
+          <w:tcPr>
+            <w:cnfStyle w:val="001000000000" w:firstRow="0" w:lastRow="0" w:firstColumn="1" w:lastColumn="0" w:oddVBand="0" w:evenVBand="0" w:oddHBand="0" w:evenHBand="0" w:firstRowFirstColumn="0" w:firstRowLastColumn="0" w:lastRowFirstColumn="0" w:lastRowLastColumn="0"/>
+            <w:tcW w:w="1804" w:type="dxa"/>
+          </w:tcPr>
+          <w:p>
+            <w:proofErr w:type="spellStart"/>
+            <w:r>
+              <w:t>FiT</w:t>
+            </w:r>
+            <w:proofErr w:type="spellEnd"/>
+            <w:r>
+              <w:t xml:space="preserve"> payment</w:t>
+            </w:r>
+          </w:p>
+        </w:tc>
+        <w:tc>
+          <w:tcPr>
+            <w:cnfStyle w:val="000010000000" w:firstRow="0" w:lastRow="0" w:firstColumn="0" w:lastColumn="0" w:oddVBand="1" w:evenVBand="0" w:oddHBand="0" w:evenHBand="0" w:firstRowFirstColumn="0" w:firstRowLastColumn="0" w:lastRowFirstColumn="0" w:lastRowLastColumn="0"/>
+            <w:tcW w:w="1803" w:type="dxa"/>
+          </w:tcPr>
+          <w:p/>
+        </w:tc>
+        <w:tc>
+          <w:tcPr>
+            <w:tcW w:w="1803" w:type="dxa"/>
+          </w:tcPr>
+          <w:p>
+            <w:pPr>
+              <w:cnfStyle w:val="000000000000" w:firstRow="0" w:lastRow="0" w:firstColumn="0" w:lastColumn="0" w:oddVBand="0" w:evenVBand="0" w:oddHBand="0" w:evenHBand="0" w:firstRowFirstColumn="0" w:firstRowLastColumn="0" w:lastRowFirstColumn="0" w:lastRowLastColumn="0"/>
+            </w:pPr>
+          </w:p>
+        </w:tc>
+      </w:tr>
+      <w:tr>
+        <w:tc>
+          <w:tcPr>
+            <w:cnfStyle w:val="001000000000" w:firstRow="0" w:lastRow="0" w:firstColumn="1" w:lastColumn="0" w:oddVBand="0" w:evenVBand="0" w:oddHBand="0" w:evenHBand="0" w:firstRowFirstColumn="0" w:firstRowLastColumn="0" w:lastRowFirstColumn="0" w:lastRowLastColumn="0"/>
+            <w:tcW w:w="1804" w:type="dxa"/>
+          </w:tcPr>
+          <w:p>
+            <w:r>
+              <w:t>New bill</w:t>
+            </w:r>
+          </w:p>
+        </w:tc>
+        <w:tc>
+          <w:tcPr>
+            <w:cnfStyle w:val="000010000000" w:firstRow="0" w:lastRow="0" w:firstColumn="0" w:lastColumn="0" w:oddVBand="1" w:evenVBand="0" w:oddHBand="0" w:evenHBand="0" w:firstRowFirstColumn="0" w:firstRowLastColumn="0" w:lastRowFirstColumn="0" w:lastRowLastColumn="0"/>
+            <w:tcW w:w="1803" w:type="dxa"/>
+          </w:tcPr>
+          <w:p/>
+        </w:tc>
+        <w:tc>
+          <w:tcPr>
+            <w:tcW w:w="1803" w:type="dxa"/>
+          </w:tcPr>
+          <w:p>
+            <w:pPr>
+              <w:cnfStyle w:val="000000000000" w:firstRow="0" w:lastRow="0" w:firstColumn="0" w:lastColumn="0" w:oddVBand="0" w:evenVBand="0" w:oddHBand="0" w:evenHBand="0" w:firstRowFirstColumn="0" w:firstRowLastColumn="0" w:lastRowFirstColumn="0" w:lastRowLastColumn="0"/>
+            </w:pPr>
+          </w:p>
+        </w:tc>
+      </w:tr>
+      <w:tr>
+        <w:tc>
+          <w:tcPr>
+            <w:cnfStyle w:val="001000000000" w:firstRow="0" w:lastRow="0" w:firstColumn="1" w:lastColumn="0" w:oddVBand="0" w:evenVBand="0" w:oddHBand="0" w:evenHBand="0" w:firstRowFirstColumn="0" w:firstRowLastColumn="0" w:lastRowFirstColumn="0" w:lastRowLastColumn="0"/>
+            <w:tcW w:w="1804" w:type="dxa"/>
+          </w:tcPr>
+          <w:p>
+            <w:r>
+              <w:t>Old bill</w:t>
+            </w:r>
+          </w:p>
+        </w:tc>
+        <w:tc>
+          <w:tcPr>
+            <w:cnfStyle w:val="000010000000" w:firstRow="0" w:lastRow="0" w:firstColumn="0" w:lastColumn="0" w:oddVBand="1" w:evenVBand="0" w:oddHBand="0" w:evenHBand="0" w:firstRowFirstColumn="0" w:firstRowLastColumn="0" w:lastRowFirstColumn="0" w:lastRowLastColumn="0"/>
+            <w:tcW w:w="1803" w:type="dxa"/>
+          </w:tcPr>
+          <w:p/>
+        </w:tc>
+        <w:tc>
+          <w:tcPr>
+            <w:tcW w:w="1803" w:type="dxa"/>
+          </w:tcPr>
+          <w:p>
+            <w:pPr>
+              <w:cnfStyle w:val="000000000000" w:firstRow="0" w:lastRow="0" w:firstColumn="0" w:lastColumn="0" w:oddVBand="0" w:evenVBand="0" w:oddHBand="0" w:evenHBand="0" w:firstRowFirstColumn="0" w:firstRowLastColumn="0" w:lastRowFirstColumn="0" w:lastRowLastColumn="0"/>
+            </w:pPr>
+          </w:p>
+        </w:tc>
+      </w:tr>
+    </w:tbl>
+    <w:p/>
+    <w:p>
+      <w:r>
+        <w:rPr>
+          <w:noProof/>
+        </w:rPr>
+        <w:lastRenderedPageBreak/>
+        <w:drawing>
+          <wp:inline distT="0" distB="0" distL="0" distR="0" wp14:anchorId="47638643" wp14:editId="51629C78">
+            <wp:extent cx="4961890" cy="4119837"/>
+            <wp:effectExtent l="0" t="0" r="0" b="0"/>
+            <wp:docPr id="1" name="Picture 1"/>
+            <wp:cNvGraphicFramePr>
+              <a:graphicFrameLocks xmlns:a="http://schemas.openxmlformats.org/drawingml/2006/main" noChangeAspect="1"/>
+            </wp:cNvGraphicFramePr>
+            <a:graphic xmlns:a="http://schemas.openxmlformats.org/drawingml/2006/main">
+              <a:graphicData uri="http://schemas.openxmlformats.org/drawingml/2006/picture">
+                <pic:pic xmlns:pic="http://schemas.openxmlformats.org/drawingml/2006/picture">
+                  <pic:nvPicPr>
+                    <pic:cNvPr id="1" name=""/>
+                    <pic:cNvPicPr/>
+                  </pic:nvPicPr>
+                  <pic:blipFill rotWithShape="1">
+                    <a:blip r:embed="rId6"/>
+                    <a:srcRect l="62396" t="18894" r="787" b="32193"/>
+                    <a:stretch/>
+                  </pic:blipFill>
+                  <pic:spPr bwMode="auto">
+                    <a:xfrm>
+                      <a:off x="0" y="0"/>
+                      <a:ext cx="4969245" cy="4125944"/>
+                    </a:xfrm>
+                    <a:prstGeom prst="rect">
+                      <a:avLst/>
+                    </a:prstGeom>
+                    <a:ln>
+                      <a:noFill/>
+                    </a:ln>
+                    <a:extLst>
+                      <a:ext uri="{53640926-AAD7-44D8-BBD7-CCE9431645EC}">
+                        <a14:shadowObscured xmlns:a14="http://schemas.microsoft.com/office/drawing/2010/main"/>
+                      </a:ext>
+                    </a:extLst>
+                  </pic:spPr>
+                </pic:pic>
+              </a:graphicData>
+            </a:graphic>
+          </wp:inline>
+        </w:drawing>
+      </w:r>
     </w:p>
     <w:sectPr>
       <w:pgSz w:w="11906" w:h="16838"/>
@@ -442,6 +1634,88 @@
     <w:semiHidden/>
     <w:unhideWhenUsed/>
   </w:style>
+  <w:style w:type="table" w:styleId="TableGrid">
+    <w:name w:val="Table Grid"/>
+    <w:basedOn w:val="TableNormal"/>
+    <w:uiPriority w:val="39"/>
+    <w:rsid w:val="00892462"/>
+    <w:pPr>
+      <w:spacing w:after="0" w:line="240" w:lineRule="auto"/>
+    </w:pPr>
+    <w:tblPr>
+      <w:tblBorders>
+        <w:top w:val="single" w:sz="4" w:space="0" w:color="auto"/>
+        <w:left w:val="single" w:sz="4" w:space="0" w:color="auto"/>
+        <w:bottom w:val="single" w:sz="4" w:space="0" w:color="auto"/>
+        <w:right w:val="single" w:sz="4" w:space="0" w:color="auto"/>
+        <w:insideH w:val="single" w:sz="4" w:space="0" w:color="auto"/>
+        <w:insideV w:val="single" w:sz="4" w:space="0" w:color="auto"/>
+      </w:tblBorders>
+    </w:tblPr>
+  </w:style>
+  <w:style w:type="table" w:styleId="PlainTable1">
+    <w:name w:val="Plain Table 1"/>
+    <w:basedOn w:val="TableNormal"/>
+    <w:uiPriority w:val="41"/>
+    <w:rsid w:val="00162EE7"/>
+    <w:pPr>
+      <w:spacing w:after="0" w:line="240" w:lineRule="auto"/>
+    </w:pPr>
+    <w:tblPr>
+      <w:tblStyleRowBandSize w:val="1"/>
+      <w:tblStyleColBandSize w:val="1"/>
+      <w:tblBorders>
+        <w:top w:val="single" w:sz="4" w:space="0" w:color="BFBFBF" w:themeColor="background1" w:themeShade="BF"/>
+        <w:left w:val="single" w:sz="4" w:space="0" w:color="BFBFBF" w:themeColor="background1" w:themeShade="BF"/>
+        <w:bottom w:val="single" w:sz="4" w:space="0" w:color="BFBFBF" w:themeColor="background1" w:themeShade="BF"/>
+        <w:right w:val="single" w:sz="4" w:space="0" w:color="BFBFBF" w:themeColor="background1" w:themeShade="BF"/>
+        <w:insideH w:val="single" w:sz="4" w:space="0" w:color="BFBFBF" w:themeColor="background1" w:themeShade="BF"/>
+        <w:insideV w:val="single" w:sz="4" w:space="0" w:color="BFBFBF" w:themeColor="background1" w:themeShade="BF"/>
+      </w:tblBorders>
+    </w:tblPr>
+    <w:tblStylePr w:type="firstRow">
+      <w:rPr>
+        <w:b/>
+        <w:bCs/>
+      </w:rPr>
+    </w:tblStylePr>
+    <w:tblStylePr w:type="lastRow">
+      <w:rPr>
+        <w:b/>
+        <w:bCs/>
+      </w:rPr>
+      <w:tblPr/>
+      <w:tcPr>
+        <w:tcBorders>
+          <w:top w:val="double" w:sz="4" w:space="0" w:color="BFBFBF" w:themeColor="background1" w:themeShade="BF"/>
+        </w:tcBorders>
+      </w:tcPr>
+    </w:tblStylePr>
+    <w:tblStylePr w:type="firstCol">
+      <w:rPr>
+        <w:b/>
+        <w:bCs/>
+      </w:rPr>
+    </w:tblStylePr>
+    <w:tblStylePr w:type="lastCol">
+      <w:rPr>
+        <w:b/>
+        <w:bCs/>
+      </w:rPr>
+    </w:tblStylePr>
+    <w:tblStylePr w:type="band1Vert">
+      <w:tblPr/>
+      <w:tcPr>
+        <w:shd w:val="clear" w:color="auto" w:fill="F2F2F2" w:themeFill="background1" w:themeFillShade="F2"/>
+      </w:tcPr>
+    </w:tblStylePr>
+    <w:tblStylePr w:type="band1Horz">
+      <w:tblPr/>
+      <w:tcPr>
+        <w:shd w:val="clear" w:color="auto" w:fill="F2F2F2" w:themeFill="background1" w:themeFillShade="F2"/>
+      </w:tcPr>
+    </w:tblStylePr>
+  </w:style>
 </w:styles>
 </file>
 

</xml_diff>

<commit_message>
Further test results, updated defaults
</commit_message>
<xml_diff>
--- a/Test results.docx
+++ b/Test results.docx
@@ -3,13 +3,31 @@
 <w:document xmlns:wpc="http://schemas.microsoft.com/office/word/2010/wordprocessingCanvas" xmlns:cx="http://schemas.microsoft.com/office/drawing/2014/chartex" xmlns:cx1="http://schemas.microsoft.com/office/drawing/2015/9/8/chartex" xmlns:cx2="http://schemas.microsoft.com/office/drawing/2015/10/21/chartex" xmlns:cx3="http://schemas.microsoft.com/office/drawing/2016/5/9/chartex" xmlns:cx4="http://schemas.microsoft.com/office/drawing/2016/5/10/chartex" xmlns:cx5="http://schemas.microsoft.com/office/drawing/2016/5/11/chartex" xmlns:cx6="http://schemas.microsoft.com/office/drawing/2016/5/12/chartex" xmlns:cx7="http://schemas.microsoft.com/office/drawing/2016/5/13/chartex" xmlns:cx8="http://schemas.microsoft.com/office/drawing/2016/5/14/chartex" xmlns:mc="http://schemas.openxmlformats.org/markup-compatibility/2006" xmlns:aink="http://schemas.microsoft.com/office/drawing/2016/ink" xmlns:am3d="http://schemas.microsoft.com/office/drawing/2017/model3d" xmlns:o="urn:schemas-microsoft-com:office:office" xmlns:r="http://schemas.openxmlformats.org/officeDocument/2006/relationships" xmlns:m="http://schemas.openxmlformats.org/officeDocument/2006/math" xmlns:v="urn:schemas-microsoft-com:vml" xmlns:wp14="http://schemas.microsoft.com/office/word/2010/wordprocessingDrawing" xmlns:wp="http://schemas.openxmlformats.org/drawingml/2006/wordprocessingDrawing" xmlns:w10="urn:schemas-microsoft-com:office:word" xmlns:w="http://schemas.openxmlformats.org/wordprocessingml/2006/main" xmlns:w14="http://schemas.microsoft.com/office/word/2010/wordml" xmlns:w15="http://schemas.microsoft.com/office/word/2012/wordml" xmlns:w16cid="http://schemas.microsoft.com/office/word/2016/wordml/cid" xmlns:w16se="http://schemas.microsoft.com/office/word/2015/wordml/symex" xmlns:wpg="http://schemas.microsoft.com/office/word/2010/wordprocessingGroup" xmlns:wpi="http://schemas.microsoft.com/office/word/2010/wordprocessingInk" xmlns:wne="http://schemas.microsoft.com/office/word/2006/wordml" xmlns:wps="http://schemas.microsoft.com/office/word/2010/wordprocessingShape" mc:Ignorable="w14 w15 w16se w16cid wp14">
   <w:body>
     <w:p>
-      <w:r>
+      <w:pPr>
+        <w:rPr>
+          <w:b/>
+          <w:bCs/>
+        </w:rPr>
+      </w:pPr>
+      <w:r>
+        <w:rPr>
+          <w:b/>
+          <w:bCs/>
+        </w:rPr>
         <w:t xml:space="preserve">Roof </w:t>
       </w:r>
       <w:r>
+        <w:rPr>
+          <w:b/>
+          <w:bCs/>
+        </w:rPr>
         <w:t>of 6 Turvey Rd,</w:t>
       </w:r>
       <w:r>
+        <w:rPr>
+          <w:b/>
+          <w:bCs/>
+        </w:rPr>
         <w:t xml:space="preserve"> Blacktown</w:t>
       </w:r>
     </w:p>
@@ -846,8 +864,6 @@
           </wp:inline>
         </w:drawing>
       </w:r>
-      <w:bookmarkStart w:id="0" w:name="_GoBack"/>
-      <w:bookmarkEnd w:id="0"/>
     </w:p>
     <w:p>
       <w:r>
@@ -891,7 +907,21 @@
     </w:p>
     <w:p>
       <w:r>
-        <w:t xml:space="preserve">The change in shape is likely to be due to the handling of dryer use. SunSPoT uses capitals, which is not recognised in the code. I have updated the script to allow this to be accepted. </w:t>
+        <w:t xml:space="preserve">The change in shape is likely to be due to the handling of dryer use. SunSPoT uses capitals, which is not recognised in the code. I have updated the script </w:t>
+      </w:r>
+      <w:r>
+        <w:t>on branch ‘</w:t>
+      </w:r>
+      <w:proofErr w:type="spellStart"/>
+      <w:r>
+        <w:t>PH_testing</w:t>
+      </w:r>
+      <w:proofErr w:type="spellEnd"/>
+      <w:r>
+        <w:t xml:space="preserve">’ </w:t>
+      </w:r>
+      <w:r>
+        <w:t xml:space="preserve">to allow this to be accepted. </w:t>
       </w:r>
     </w:p>
     <w:p>
@@ -943,328 +973,74 @@
         </w:drawing>
       </w:r>
     </w:p>
-    <w:p/>
-    <w:tbl>
-      <w:tblPr>
-        <w:tblStyle w:val="PlainTable1"/>
-        <w:tblW w:w="0" w:type="auto"/>
-        <w:tblLook w:val="02A0" w:firstRow="1" w:lastRow="0" w:firstColumn="1" w:lastColumn="0" w:noHBand="1" w:noVBand="0"/>
-      </w:tblPr>
-      <w:tblGrid>
-        <w:gridCol w:w="1804"/>
-        <w:gridCol w:w="1803"/>
-        <w:gridCol w:w="1803"/>
-      </w:tblGrid>
-      <w:tr>
-        <w:trPr>
-          <w:cnfStyle w:val="100000000000" w:firstRow="1" w:lastRow="0" w:firstColumn="0" w:lastColumn="0" w:oddVBand="0" w:evenVBand="0" w:oddHBand="0" w:evenHBand="0" w:firstRowFirstColumn="0" w:firstRowLastColumn="0" w:lastRowFirstColumn="0" w:lastRowLastColumn="0"/>
-        </w:trPr>
-        <w:tc>
-          <w:tcPr>
-            <w:cnfStyle w:val="001000000000" w:firstRow="0" w:lastRow="0" w:firstColumn="1" w:lastColumn="0" w:oddVBand="0" w:evenVBand="0" w:oddHBand="0" w:evenHBand="0" w:firstRowFirstColumn="0" w:firstRowLastColumn="0" w:lastRowFirstColumn="0" w:lastRowLastColumn="0"/>
-            <w:tcW w:w="1804" w:type="dxa"/>
-          </w:tcPr>
-          <w:p/>
-        </w:tc>
-        <w:tc>
-          <w:tcPr>
-            <w:cnfStyle w:val="000010000000" w:firstRow="0" w:lastRow="0" w:firstColumn="0" w:lastColumn="0" w:oddVBand="1" w:evenVBand="0" w:oddHBand="0" w:evenHBand="0" w:firstRowFirstColumn="0" w:firstRowLastColumn="0" w:lastRowFirstColumn="0" w:lastRowLastColumn="0"/>
-            <w:tcW w:w="1803" w:type="dxa"/>
-          </w:tcPr>
-          <w:p>
-            <w:proofErr w:type="spellStart"/>
-            <w:r>
-              <w:t>SunSpoT</w:t>
-            </w:r>
-            <w:proofErr w:type="spellEnd"/>
-          </w:p>
-        </w:tc>
-        <w:tc>
-          <w:tcPr>
-            <w:tcW w:w="1803" w:type="dxa"/>
-          </w:tcPr>
-          <w:p>
-            <w:pPr>
-              <w:cnfStyle w:val="100000000000" w:firstRow="1" w:lastRow="0" w:firstColumn="0" w:lastColumn="0" w:oddVBand="0" w:evenVBand="0" w:oddHBand="0" w:evenHBand="0" w:firstRowFirstColumn="0" w:firstRowLastColumn="0" w:lastRowFirstColumn="0" w:lastRowLastColumn="0"/>
-            </w:pPr>
-            <w:r>
-              <w:t xml:space="preserve">Python </w:t>
-            </w:r>
-          </w:p>
-        </w:tc>
-      </w:tr>
-      <w:tr>
-        <w:tc>
-          <w:tcPr>
-            <w:cnfStyle w:val="001000000000" w:firstRow="0" w:lastRow="0" w:firstColumn="1" w:lastColumn="0" w:oddVBand="0" w:evenVBand="0" w:oddHBand="0" w:evenHBand="0" w:firstRowFirstColumn="0" w:firstRowLastColumn="0" w:lastRowFirstColumn="0" w:lastRowLastColumn="0"/>
-            <w:tcW w:w="1804" w:type="dxa"/>
-          </w:tcPr>
-          <w:p/>
-        </w:tc>
-        <w:tc>
-          <w:tcPr>
-            <w:cnfStyle w:val="000010000000" w:firstRow="0" w:lastRow="0" w:firstColumn="0" w:lastColumn="0" w:oddVBand="1" w:evenVBand="0" w:oddHBand="0" w:evenHBand="0" w:firstRowFirstColumn="0" w:firstRowLastColumn="0" w:lastRowFirstColumn="0" w:lastRowLastColumn="0"/>
-            <w:tcW w:w="1803" w:type="dxa"/>
-          </w:tcPr>
-          <w:p/>
-        </w:tc>
-        <w:tc>
-          <w:tcPr>
-            <w:tcW w:w="1803" w:type="dxa"/>
-          </w:tcPr>
-          <w:p>
-            <w:pPr>
-              <w:cnfStyle w:val="000000000000" w:firstRow="0" w:lastRow="0" w:firstColumn="0" w:lastColumn="0" w:oddVBand="0" w:evenVBand="0" w:oddHBand="0" w:evenHBand="0" w:firstRowFirstColumn="0" w:firstRowLastColumn="0" w:lastRowFirstColumn="0" w:lastRowLastColumn="0"/>
-            </w:pPr>
-          </w:p>
-        </w:tc>
-      </w:tr>
-      <w:tr>
-        <w:tc>
-          <w:tcPr>
-            <w:cnfStyle w:val="001000000000" w:firstRow="0" w:lastRow="0" w:firstColumn="1" w:lastColumn="0" w:oddVBand="0" w:evenVBand="0" w:oddHBand="0" w:evenHBand="0" w:firstRowFirstColumn="0" w:firstRowLastColumn="0" w:lastRowFirstColumn="0" w:lastRowLastColumn="0"/>
-            <w:tcW w:w="1804" w:type="dxa"/>
-          </w:tcPr>
-          <w:p>
-            <w:r>
-              <w:t>PV generated</w:t>
-            </w:r>
-          </w:p>
-        </w:tc>
-        <w:tc>
-          <w:tcPr>
-            <w:cnfStyle w:val="000010000000" w:firstRow="0" w:lastRow="0" w:firstColumn="0" w:lastColumn="0" w:oddVBand="1" w:evenVBand="0" w:oddHBand="0" w:evenHBand="0" w:firstRowFirstColumn="0" w:firstRowLastColumn="0" w:lastRowFirstColumn="0" w:lastRowLastColumn="0"/>
-            <w:tcW w:w="1803" w:type="dxa"/>
-          </w:tcPr>
-          <w:p/>
-        </w:tc>
-        <w:tc>
-          <w:tcPr>
-            <w:tcW w:w="1803" w:type="dxa"/>
-          </w:tcPr>
-          <w:p>
-            <w:pPr>
-              <w:cnfStyle w:val="000000000000" w:firstRow="0" w:lastRow="0" w:firstColumn="0" w:lastColumn="0" w:oddVBand="0" w:evenVBand="0" w:oddHBand="0" w:evenHBand="0" w:firstRowFirstColumn="0" w:firstRowLastColumn="0" w:lastRowFirstColumn="0" w:lastRowLastColumn="0"/>
-            </w:pPr>
-          </w:p>
-        </w:tc>
-      </w:tr>
-      <w:tr>
-        <w:tc>
-          <w:tcPr>
-            <w:cnfStyle w:val="001000000000" w:firstRow="0" w:lastRow="0" w:firstColumn="1" w:lastColumn="0" w:oddVBand="0" w:evenVBand="0" w:oddHBand="0" w:evenHBand="0" w:firstRowFirstColumn="0" w:firstRowLastColumn="0" w:lastRowFirstColumn="0" w:lastRowLastColumn="0"/>
-            <w:tcW w:w="1804" w:type="dxa"/>
-          </w:tcPr>
-          <w:p>
-            <w:r>
-              <w:t>PV per kW</w:t>
-            </w:r>
-          </w:p>
-        </w:tc>
-        <w:tc>
-          <w:tcPr>
-            <w:cnfStyle w:val="000010000000" w:firstRow="0" w:lastRow="0" w:firstColumn="0" w:lastColumn="0" w:oddVBand="1" w:evenVBand="0" w:oddHBand="0" w:evenHBand="0" w:firstRowFirstColumn="0" w:firstRowLastColumn="0" w:lastRowFirstColumn="0" w:lastRowLastColumn="0"/>
-            <w:tcW w:w="1803" w:type="dxa"/>
-          </w:tcPr>
-          <w:p/>
-        </w:tc>
-        <w:tc>
-          <w:tcPr>
-            <w:tcW w:w="1803" w:type="dxa"/>
-          </w:tcPr>
-          <w:p>
-            <w:pPr>
-              <w:cnfStyle w:val="000000000000" w:firstRow="0" w:lastRow="0" w:firstColumn="0" w:lastColumn="0" w:oddVBand="0" w:evenVBand="0" w:oddHBand="0" w:evenHBand="0" w:firstRowFirstColumn="0" w:firstRowLastColumn="0" w:lastRowFirstColumn="0" w:lastRowLastColumn="0"/>
-            </w:pPr>
-          </w:p>
-        </w:tc>
-      </w:tr>
-      <w:tr>
-        <w:tc>
-          <w:tcPr>
-            <w:cnfStyle w:val="001000000000" w:firstRow="0" w:lastRow="0" w:firstColumn="1" w:lastColumn="0" w:oddVBand="0" w:evenVBand="0" w:oddHBand="0" w:evenHBand="0" w:firstRowFirstColumn="0" w:firstRowLastColumn="0" w:lastRowFirstColumn="0" w:lastRowLastColumn="0"/>
-            <w:tcW w:w="1804" w:type="dxa"/>
-          </w:tcPr>
-          <w:p>
-            <w:r>
-              <w:t>Bill savings</w:t>
-            </w:r>
-          </w:p>
-        </w:tc>
-        <w:tc>
-          <w:tcPr>
-            <w:cnfStyle w:val="000010000000" w:firstRow="0" w:lastRow="0" w:firstColumn="0" w:lastColumn="0" w:oddVBand="1" w:evenVBand="0" w:oddHBand="0" w:evenHBand="0" w:firstRowFirstColumn="0" w:firstRowLastColumn="0" w:lastRowFirstColumn="0" w:lastRowLastColumn="0"/>
-            <w:tcW w:w="1803" w:type="dxa"/>
-          </w:tcPr>
-          <w:p/>
-        </w:tc>
-        <w:tc>
-          <w:tcPr>
-            <w:tcW w:w="1803" w:type="dxa"/>
-          </w:tcPr>
-          <w:p>
-            <w:pPr>
-              <w:cnfStyle w:val="000000000000" w:firstRow="0" w:lastRow="0" w:firstColumn="0" w:lastColumn="0" w:oddVBand="0" w:evenVBand="0" w:oddHBand="0" w:evenHBand="0" w:firstRowFirstColumn="0" w:firstRowLastColumn="0" w:lastRowFirstColumn="0" w:lastRowLastColumn="0"/>
-            </w:pPr>
-          </w:p>
-        </w:tc>
-      </w:tr>
-      <w:tr>
-        <w:tc>
-          <w:tcPr>
-            <w:cnfStyle w:val="001000000000" w:firstRow="0" w:lastRow="0" w:firstColumn="1" w:lastColumn="0" w:oddVBand="0" w:evenVBand="0" w:oddHBand="0" w:evenHBand="0" w:firstRowFirstColumn="0" w:firstRowLastColumn="0" w:lastRowFirstColumn="0" w:lastRowLastColumn="0"/>
-            <w:tcW w:w="1804" w:type="dxa"/>
-          </w:tcPr>
-          <w:p>
-            <w:r>
-              <w:t>PV to grid</w:t>
-            </w:r>
-          </w:p>
-        </w:tc>
-        <w:tc>
-          <w:tcPr>
-            <w:cnfStyle w:val="000010000000" w:firstRow="0" w:lastRow="0" w:firstColumn="0" w:lastColumn="0" w:oddVBand="1" w:evenVBand="0" w:oddHBand="0" w:evenHBand="0" w:firstRowFirstColumn="0" w:firstRowLastColumn="0" w:lastRowFirstColumn="0" w:lastRowLastColumn="0"/>
-            <w:tcW w:w="1803" w:type="dxa"/>
-          </w:tcPr>
-          <w:p/>
-        </w:tc>
-        <w:tc>
-          <w:tcPr>
-            <w:tcW w:w="1803" w:type="dxa"/>
-          </w:tcPr>
-          <w:p>
-            <w:pPr>
-              <w:cnfStyle w:val="000000000000" w:firstRow="0" w:lastRow="0" w:firstColumn="0" w:lastColumn="0" w:oddVBand="0" w:evenVBand="0" w:oddHBand="0" w:evenHBand="0" w:firstRowFirstColumn="0" w:firstRowLastColumn="0" w:lastRowFirstColumn="0" w:lastRowLastColumn="0"/>
-            </w:pPr>
-          </w:p>
-        </w:tc>
-      </w:tr>
-      <w:tr>
-        <w:tc>
-          <w:tcPr>
-            <w:cnfStyle w:val="001000000000" w:firstRow="0" w:lastRow="0" w:firstColumn="1" w:lastColumn="0" w:oddVBand="0" w:evenVBand="0" w:oddHBand="0" w:evenHBand="0" w:firstRowFirstColumn="0" w:firstRowLastColumn="0" w:lastRowFirstColumn="0" w:lastRowLastColumn="0"/>
-            <w:tcW w:w="1804" w:type="dxa"/>
-          </w:tcPr>
-          <w:p>
-            <w:r>
-              <w:t>PV self-consumption</w:t>
-            </w:r>
-          </w:p>
-        </w:tc>
-        <w:tc>
-          <w:tcPr>
-            <w:cnfStyle w:val="000010000000" w:firstRow="0" w:lastRow="0" w:firstColumn="0" w:lastColumn="0" w:oddVBand="1" w:evenVBand="0" w:oddHBand="0" w:evenHBand="0" w:firstRowFirstColumn="0" w:firstRowLastColumn="0" w:lastRowFirstColumn="0" w:lastRowLastColumn="0"/>
-            <w:tcW w:w="1803" w:type="dxa"/>
-          </w:tcPr>
-          <w:p/>
-        </w:tc>
-        <w:tc>
-          <w:tcPr>
-            <w:tcW w:w="1803" w:type="dxa"/>
-          </w:tcPr>
-          <w:p>
-            <w:pPr>
-              <w:cnfStyle w:val="000000000000" w:firstRow="0" w:lastRow="0" w:firstColumn="0" w:lastColumn="0" w:oddVBand="0" w:evenVBand="0" w:oddHBand="0" w:evenHBand="0" w:firstRowFirstColumn="0" w:firstRowLastColumn="0" w:lastRowFirstColumn="0" w:lastRowLastColumn="0"/>
-            </w:pPr>
-          </w:p>
-        </w:tc>
-      </w:tr>
-      <w:tr>
-        <w:tc>
-          <w:tcPr>
-            <w:cnfStyle w:val="001000000000" w:firstRow="0" w:lastRow="0" w:firstColumn="1" w:lastColumn="0" w:oddVBand="0" w:evenVBand="0" w:oddHBand="0" w:evenHBand="0" w:firstRowFirstColumn="0" w:firstRowLastColumn="0" w:lastRowFirstColumn="0" w:lastRowLastColumn="0"/>
-            <w:tcW w:w="1804" w:type="dxa"/>
-          </w:tcPr>
-          <w:p>
-            <w:proofErr w:type="spellStart"/>
-            <w:r>
-              <w:t>FiT</w:t>
-            </w:r>
-            <w:proofErr w:type="spellEnd"/>
-            <w:r>
-              <w:t xml:space="preserve"> payment</w:t>
-            </w:r>
-          </w:p>
-        </w:tc>
-        <w:tc>
-          <w:tcPr>
-            <w:cnfStyle w:val="000010000000" w:firstRow="0" w:lastRow="0" w:firstColumn="0" w:lastColumn="0" w:oddVBand="1" w:evenVBand="0" w:oddHBand="0" w:evenHBand="0" w:firstRowFirstColumn="0" w:firstRowLastColumn="0" w:lastRowFirstColumn="0" w:lastRowLastColumn="0"/>
-            <w:tcW w:w="1803" w:type="dxa"/>
-          </w:tcPr>
-          <w:p/>
-        </w:tc>
-        <w:tc>
-          <w:tcPr>
-            <w:tcW w:w="1803" w:type="dxa"/>
-          </w:tcPr>
-          <w:p>
-            <w:pPr>
-              <w:cnfStyle w:val="000000000000" w:firstRow="0" w:lastRow="0" w:firstColumn="0" w:lastColumn="0" w:oddVBand="0" w:evenVBand="0" w:oddHBand="0" w:evenHBand="0" w:firstRowFirstColumn="0" w:firstRowLastColumn="0" w:lastRowFirstColumn="0" w:lastRowLastColumn="0"/>
-            </w:pPr>
-          </w:p>
-        </w:tc>
-      </w:tr>
-      <w:tr>
-        <w:tc>
-          <w:tcPr>
-            <w:cnfStyle w:val="001000000000" w:firstRow="0" w:lastRow="0" w:firstColumn="1" w:lastColumn="0" w:oddVBand="0" w:evenVBand="0" w:oddHBand="0" w:evenHBand="0" w:firstRowFirstColumn="0" w:firstRowLastColumn="0" w:lastRowFirstColumn="0" w:lastRowLastColumn="0"/>
-            <w:tcW w:w="1804" w:type="dxa"/>
-          </w:tcPr>
-          <w:p>
-            <w:r>
-              <w:t>New bill</w:t>
-            </w:r>
-          </w:p>
-        </w:tc>
-        <w:tc>
-          <w:tcPr>
-            <w:cnfStyle w:val="000010000000" w:firstRow="0" w:lastRow="0" w:firstColumn="0" w:lastColumn="0" w:oddVBand="1" w:evenVBand="0" w:oddHBand="0" w:evenHBand="0" w:firstRowFirstColumn="0" w:firstRowLastColumn="0" w:lastRowFirstColumn="0" w:lastRowLastColumn="0"/>
-            <w:tcW w:w="1803" w:type="dxa"/>
-          </w:tcPr>
-          <w:p/>
-        </w:tc>
-        <w:tc>
-          <w:tcPr>
-            <w:tcW w:w="1803" w:type="dxa"/>
-          </w:tcPr>
-          <w:p>
-            <w:pPr>
-              <w:cnfStyle w:val="000000000000" w:firstRow="0" w:lastRow="0" w:firstColumn="0" w:lastColumn="0" w:oddVBand="0" w:evenVBand="0" w:oddHBand="0" w:evenHBand="0" w:firstRowFirstColumn="0" w:firstRowLastColumn="0" w:lastRowFirstColumn="0" w:lastRowLastColumn="0"/>
-            </w:pPr>
-          </w:p>
-        </w:tc>
-      </w:tr>
-      <w:tr>
-        <w:tc>
-          <w:tcPr>
-            <w:cnfStyle w:val="001000000000" w:firstRow="0" w:lastRow="0" w:firstColumn="1" w:lastColumn="0" w:oddVBand="0" w:evenVBand="0" w:oddHBand="0" w:evenHBand="0" w:firstRowFirstColumn="0" w:firstRowLastColumn="0" w:lastRowFirstColumn="0" w:lastRowLastColumn="0"/>
-            <w:tcW w:w="1804" w:type="dxa"/>
-          </w:tcPr>
-          <w:p>
-            <w:r>
-              <w:t>Old bill</w:t>
-            </w:r>
-          </w:p>
-        </w:tc>
-        <w:tc>
-          <w:tcPr>
-            <w:cnfStyle w:val="000010000000" w:firstRow="0" w:lastRow="0" w:firstColumn="0" w:lastColumn="0" w:oddVBand="1" w:evenVBand="0" w:oddHBand="0" w:evenHBand="0" w:firstRowFirstColumn="0" w:firstRowLastColumn="0" w:lastRowFirstColumn="0" w:lastRowLastColumn="0"/>
-            <w:tcW w:w="1803" w:type="dxa"/>
-          </w:tcPr>
-          <w:p/>
-        </w:tc>
-        <w:tc>
-          <w:tcPr>
-            <w:tcW w:w="1803" w:type="dxa"/>
-          </w:tcPr>
-          <w:p>
-            <w:pPr>
-              <w:cnfStyle w:val="000000000000" w:firstRow="0" w:lastRow="0" w:firstColumn="0" w:lastColumn="0" w:oddVBand="0" w:evenVBand="0" w:oddHBand="0" w:evenHBand="0" w:firstRowFirstColumn="0" w:firstRowLastColumn="0" w:lastRowFirstColumn="0" w:lastRowLastColumn="0"/>
-            </w:pPr>
-          </w:p>
-        </w:tc>
-      </w:tr>
-    </w:tbl>
+    <w:p>
+      <w:bookmarkStart w:id="0" w:name="_GoBack"/>
+      <w:bookmarkEnd w:id="0"/>
+    </w:p>
+    <w:p>
+      <w:pPr>
+        <w:rPr>
+          <w:b/>
+          <w:bCs/>
+        </w:rPr>
+      </w:pPr>
+      <w:r>
+        <w:rPr>
+          <w:b/>
+          <w:bCs/>
+        </w:rPr>
+        <w:t>Roof of 30 Avenue Rd, Mosman</w:t>
+      </w:r>
+    </w:p>
+    <w:p>
+      <w:r>
+        <w:t>9.9 kW system</w:t>
+      </w:r>
+    </w:p>
+    <w:p>
+      <w:r>
+        <w:t xml:space="preserve">Tested defaults, then added a 300,300,300 ToU bill, then tested changing gas heating, hot water and cooking, air conditioning, pool pump, number of occupants, number of refrigerators and home type. All gave similar outputs between SunSPoT and the code, with the most common difference being about 30-100 kWh variation between the self-consumption and exports. The load profiles were identical. </w:t>
+      </w:r>
+    </w:p>
+    <w:p>
+      <w:r>
+        <w:t xml:space="preserve">One issue I noticed was that if the user inputs a ToU bill but says that they do not have a smart meter (either through error or misunderstanding) the load profile is set to null and the website produces an error. </w:t>
+      </w:r>
+    </w:p>
+    <w:p>
+      <w:r>
+        <w:t>Under</w:t>
+      </w:r>
+      <w:r>
+        <w:t xml:space="preserve"> Bill Information, changing tariff type after a bill is entered does not clear the bill of the other type, instead the bills are merged to include both total usage and the ToU breakdown. </w:t>
+      </w:r>
+      <w:r>
+        <w:t>Also</w:t>
+      </w:r>
+      <w:r>
+        <w:t>,</w:t>
+      </w:r>
+      <w:r>
+        <w:t xml:space="preserve"> on a similar note, if the user is calculating the savings for multiple roofs without clearing the cache, the bills are copied across. </w:t>
+      </w:r>
+    </w:p>
+    <w:p>
+      <w:r>
+        <w:t>The last comment, not to do with the code, is that sometimes even after providing usage details the blue loading box with “</w:t>
+      </w:r>
+      <w:r>
+        <w:t>We are calculating your bill savings from PV using an average load profile for households in your area. This may not reflect your usage and bill savings will therefore not be accurate for you.</w:t>
+      </w:r>
+      <w:r>
+        <w:t xml:space="preserve"> </w:t>
+      </w:r>
+      <w:r>
+        <w:t>For better estimates of the savings, click "Customise usage inputs"</w:t>
+      </w:r>
+      <w:r>
+        <w:t>” appears.</w:t>
+      </w:r>
+    </w:p>
     <w:p/>
     <w:p>
       <w:r>

</xml_diff>